<commit_message>
mise a jour docu et début SPrig client
</commit_message>
<xml_diff>
--- a/doc/RESTful_API/AcklimateAPI.docx
+++ b/doc/RESTful_API/AcklimateAPI.docx
@@ -34,7 +34,7 @@
         <w:tblStyle w:val="Grilledutableau"/>
         <w:tblW w:w="0" w:type="auto"/>
         <w:jc w:val="center"/>
-        <w:tblLook w:val="00BF" w:firstRow="1" w:lastRow="0" w:firstColumn="1" w:lastColumn="0" w:noHBand="0" w:noVBand="0"/>
+        <w:tblLook w:val="00A0" w:firstRow="1" w:lastRow="0" w:firstColumn="1" w:lastColumn="0" w:noHBand="0" w:noVBand="0"/>
       </w:tblPr>
       <w:tblGrid>
         <w:gridCol w:w="1399"/>
@@ -258,6 +258,18 @@
                     </w:rPr>
                     <w:t>À éviter</w:t>
                   </w:r>
+                  <w:r>
+                    <w:rPr>
+                      <w:rStyle w:val="Lienhypertexte"/>
+                      <w:color w:val="auto"/>
+                      <w:sz w:val="18"/>
+                      <w:u w:val="none"/>
+                      <w:lang w:val="fr-FR"/>
+                    </w:rPr>
+                    <w:t>, sera éventuellement retiré</w:t>
+                  </w:r>
+                  <w:bookmarkStart w:id="0" w:name="_GoBack"/>
+                  <w:bookmarkEnd w:id="0"/>
                 </w:p>
                 <w:p>
                   <w:pPr>
@@ -271,24 +283,14 @@
                       <w:lang w:val="fr-FR"/>
                     </w:rPr>
                   </w:pPr>
-                  <w:hyperlink w:history="1">
+                  <w:hyperlink r:id="rId9" w:history="1">
                     <w:r>
                       <w:rPr>
                         <w:rStyle w:val="Lienhypertexte"/>
                         <w:sz w:val="18"/>
                         <w:lang w:val="fr-FR"/>
                       </w:rPr>
-                      <w:t>http://acclimate-api.herokuapp.com/</w:t>
-                    </w:r>
-                    <w:bookmarkStart w:id="0" w:name="_GoBack"/>
-                    <w:bookmarkEnd w:id="0"/>
-                    <w:r>
-                      <w:rPr>
-                        <w:rStyle w:val="Lienhypertexte"/>
-                        <w:sz w:val="18"/>
-                        <w:lang w:val="fr-FR"/>
-                      </w:rPr>
-                      <w:t>alertes</w:t>
+                      <w:t>https://acclimate-api.herokuapp.com/alertes</w:t>
                     </w:r>
                   </w:hyperlink>
                 </w:p>
@@ -1885,8 +1887,8 @@
       </w:r>
     </w:p>
     <w:sectPr>
-      <w:headerReference w:type="default" r:id="rId9"/>
-      <w:footerReference w:type="default" r:id="rId10"/>
+      <w:headerReference w:type="default" r:id="rId10"/>
+      <w:footerReference w:type="default" r:id="rId11"/>
       <w:pgSz w:w="12240" w:h="15840"/>
       <w:pgMar w:top="1440" w:right="1800" w:bottom="1440" w:left="1800" w:header="708" w:footer="708" w:gutter="0"/>
       <w:cols w:space="708"/>
@@ -2940,10 +2942,6 @@
     <w:lsdException w:name="Book Title" w:uiPriority="33" w:qFormat="1"/>
     <w:lsdException w:name="Bibliography" w:semiHidden="1" w:uiPriority="37" w:unhideWhenUsed="1"/>
     <w:lsdException w:name="TOC Heading" w:semiHidden="1" w:uiPriority="39" w:unhideWhenUsed="1" w:qFormat="1"/>
-    <w:lsdException w:name="Grid Table Light" w:semiHidden="1" w:unhideWhenUsed="1"/>
-    <w:lsdException w:name="Grid Table 1 Light" w:semiHidden="1" w:unhideWhenUsed="1"/>
-    <w:lsdException w:name="Grid Table 2" w:semiHidden="1" w:unhideWhenUsed="1"/>
-    <w:lsdException w:name="Grid Table 3" w:semiHidden="1" w:unhideWhenUsed="1"/>
     <w:lsdException w:name="Grid Table 4" w:uiPriority="49"/>
     <w:lsdException w:name="Grid Table 5 Dark" w:uiPriority="50"/>
     <w:lsdException w:name="Grid Table 6 Colorful" w:uiPriority="51"/>

</xml_diff>